<commit_message>
Leetcode 11. Container With Most Water
</commit_message>
<xml_diff>
--- a/977. Squares of a Sorted array/Doc1.docx
+++ b/977. Squares of a Sorted array/Doc1.docx
@@ -2,7 +2,661 @@
 <file path=word/document.xml><?xml version="1.0" encoding="utf-8"?>
 <w:document xmlns:wpc="http://schemas.microsoft.com/office/word/2010/wordprocessingCanvas" xmlns:cx="http://schemas.microsoft.com/office/drawing/2014/chartex" xmlns:cx1="http://schemas.microsoft.com/office/drawing/2015/9/8/chartex" xmlns:cx2="http://schemas.microsoft.com/office/drawing/2015/10/21/chartex" xmlns:cx3="http://schemas.microsoft.com/office/drawing/2016/5/9/chartex" xmlns:cx4="http://schemas.microsoft.com/office/drawing/2016/5/10/chartex" xmlns:cx5="http://schemas.microsoft.com/office/drawing/2016/5/11/chartex" xmlns:cx6="http://schemas.microsoft.com/office/drawing/2016/5/12/chartex" xmlns:cx7="http://schemas.microsoft.com/office/drawing/2016/5/13/chartex" xmlns:cx8="http://schemas.microsoft.com/office/drawing/2016/5/14/chartex" xmlns:mc="http://schemas.openxmlformats.org/markup-compatibility/2006" xmlns:aink="http://schemas.microsoft.com/office/drawing/2016/ink" xmlns:am3d="http://schemas.microsoft.com/office/drawing/2017/model3d" xmlns:o="urn:schemas-microsoft-com:office:office" xmlns:oel="http://schemas.microsoft.com/office/2019/extlst" xmlns:r="http://schemas.openxmlformats.org/officeDocument/2006/relationships" xmlns:m="http://schemas.openxmlformats.org/officeDocument/2006/math" xmlns:v="urn:schemas-microsoft-com:vml" xmlns:wp14="http://schemas.microsoft.com/office/word/2010/wordprocessingDrawing" xmlns:wp="http://schemas.openxmlformats.org/drawingml/2006/wordprocessingDrawing" xmlns:w10="urn:schemas-microsoft-com:office:word" xmlns:w="http://schemas.openxmlformats.org/wordprocessingml/2006/main" xmlns:w14="http://schemas.microsoft.com/office/word/2010/wordml" xmlns:w15="http://schemas.microsoft.com/office/word/2012/wordml" xmlns:w16cex="http://schemas.microsoft.com/office/word/2018/wordml/cex" xmlns:w16cid="http://schemas.microsoft.com/office/word/2016/wordml/cid" xmlns:w16="http://schemas.microsoft.com/office/word/2018/wordml" xmlns:w16sdtdh="http://schemas.microsoft.com/office/word/2020/wordml/sdtdatahash" xmlns:w16se="http://schemas.microsoft.com/office/word/2015/wordml/symex" xmlns:wpg="http://schemas.microsoft.com/office/word/2010/wordprocessingGroup" xmlns:wpi="http://schemas.microsoft.com/office/word/2010/wordprocessingInk" xmlns:wne="http://schemas.microsoft.com/office/word/2006/wordml" xmlns:wps="http://schemas.microsoft.com/office/word/2010/wordprocessingShape" mc:Ignorable="w14 w15 w16se w16cid w16 w16cex w16sdtdh wp14">
   <w:body>
+    <w:p>
+      <w:r>
+        <w:fldChar w:fldCharType="begin"/>
+      </w:r>
+      <w:r>
+        <w:instrText>HYPERLINK "</w:instrText>
+      </w:r>
+      <w:r>
+        <w:instrText>https://leetcode.com/problems/squares-of-a-sorted-array/</w:instrText>
+      </w:r>
+      <w:r>
+        <w:instrText>"</w:instrText>
+      </w:r>
+      <w:r>
+        <w:fldChar w:fldCharType="separate"/>
+      </w:r>
+      <w:r>
+        <w:rPr>
+          <w:rStyle w:val="Hyperlink"/>
+        </w:rPr>
+        <w:t>https://leetcode.com/problems/squares-of-a-sorted-array/</w:t>
+      </w:r>
+      <w:r>
+        <w:fldChar w:fldCharType="end"/>
+      </w:r>
+    </w:p>
     <w:p/>
+    <w:p>
+      <w:pPr>
+        <w:rPr>
+          <w:lang w:val="en-US"/>
+        </w:rPr>
+      </w:pPr>
+      <w:r>
+        <w:rPr>
+          <w:lang w:val="en-US"/>
+        </w:rPr>
+        <w:t>There are a couple of ways to solve this:</w:t>
+      </w:r>
+    </w:p>
+    <w:p>
+      <w:pPr>
+        <w:pStyle w:val="ListParagraph"/>
+        <w:numPr>
+          <w:ilvl w:val="0"/>
+          <w:numId w:val="1"/>
+        </w:numPr>
+        <w:rPr>
+          <w:lang w:val="en-US"/>
+        </w:rPr>
+      </w:pPr>
+      <w:r>
+        <w:rPr>
+          <w:lang w:val="en-US"/>
+        </w:rPr>
+        <w:t>Square then sort – give us log(n) time complexity</w:t>
+      </w:r>
+    </w:p>
+    <w:p>
+      <w:pPr>
+        <w:pStyle w:val="ListParagraph"/>
+        <w:numPr>
+          <w:ilvl w:val="0"/>
+          <w:numId w:val="1"/>
+        </w:numPr>
+        <w:rPr>
+          <w:lang w:val="en-US"/>
+        </w:rPr>
+      </w:pPr>
+      <w:r>
+        <w:rPr>
+          <w:lang w:val="en-US"/>
+        </w:rPr>
+        <w:t>We can use two pointers to solve this problem</w:t>
+      </w:r>
+    </w:p>
+    <w:p>
+      <w:pPr>
+        <w:rPr>
+          <w:lang w:val="en-US"/>
+        </w:rPr>
+      </w:pPr>
+    </w:p>
+    <w:p>
+      <w:pPr>
+        <w:rPr>
+          <w:lang w:val="en-US"/>
+        </w:rPr>
+      </w:pPr>
+      <w:r>
+        <w:rPr>
+          <w:lang w:val="en-US"/>
+        </w:rPr>
+        <w:drawing>
+          <wp:inline distT="0" distB="0" distL="0" distR="0" wp14:anchorId="09BFA247" wp14:editId="6A74CB43">
+            <wp:extent cx="4826000" cy="2324100"/>
+            <wp:effectExtent l="0" t="0" r="0" b="0"/>
+            <wp:docPr id="981370635" name="Picture 1"/>
+            <wp:cNvGraphicFramePr>
+              <a:graphicFrameLocks xmlns:a="http://schemas.openxmlformats.org/drawingml/2006/main" noChangeAspect="1"/>
+            </wp:cNvGraphicFramePr>
+            <a:graphic xmlns:a="http://schemas.openxmlformats.org/drawingml/2006/main">
+              <a:graphicData uri="http://schemas.openxmlformats.org/drawingml/2006/picture">
+                <pic:pic xmlns:pic="http://schemas.openxmlformats.org/drawingml/2006/picture">
+                  <pic:nvPicPr>
+                    <pic:cNvPr id="981370635" name=""/>
+                    <pic:cNvPicPr/>
+                  </pic:nvPicPr>
+                  <pic:blipFill>
+                    <a:blip r:embed="rId5"/>
+                    <a:stretch>
+                      <a:fillRect/>
+                    </a:stretch>
+                  </pic:blipFill>
+                  <pic:spPr>
+                    <a:xfrm>
+                      <a:off x="0" y="0"/>
+                      <a:ext cx="4826000" cy="2324100"/>
+                    </a:xfrm>
+                    <a:prstGeom prst="rect">
+                      <a:avLst/>
+                    </a:prstGeom>
+                  </pic:spPr>
+                </pic:pic>
+              </a:graphicData>
+            </a:graphic>
+          </wp:inline>
+        </w:drawing>
+      </w:r>
+    </w:p>
+    <w:p>
+      <w:pPr>
+        <w:rPr>
+          <w:lang w:val="en-US"/>
+        </w:rPr>
+      </w:pPr>
+      <w:r>
+        <w:rPr>
+          <w:lang w:val="en-US"/>
+        </w:rPr>
+        <w:drawing>
+          <wp:inline distT="0" distB="0" distL="0" distR="0" wp14:anchorId="25A6694F" wp14:editId="5A7339D6">
+            <wp:extent cx="4940300" cy="2590800"/>
+            <wp:effectExtent l="0" t="0" r="0" b="0"/>
+            <wp:docPr id="870031939" name="Picture 1"/>
+            <wp:cNvGraphicFramePr>
+              <a:graphicFrameLocks xmlns:a="http://schemas.openxmlformats.org/drawingml/2006/main" noChangeAspect="1"/>
+            </wp:cNvGraphicFramePr>
+            <a:graphic xmlns:a="http://schemas.openxmlformats.org/drawingml/2006/main">
+              <a:graphicData uri="http://schemas.openxmlformats.org/drawingml/2006/picture">
+                <pic:pic xmlns:pic="http://schemas.openxmlformats.org/drawingml/2006/picture">
+                  <pic:nvPicPr>
+                    <pic:cNvPr id="870031939" name=""/>
+                    <pic:cNvPicPr/>
+                  </pic:nvPicPr>
+                  <pic:blipFill>
+                    <a:blip r:embed="rId6"/>
+                    <a:stretch>
+                      <a:fillRect/>
+                    </a:stretch>
+                  </pic:blipFill>
+                  <pic:spPr>
+                    <a:xfrm>
+                      <a:off x="0" y="0"/>
+                      <a:ext cx="4940300" cy="2590800"/>
+                    </a:xfrm>
+                    <a:prstGeom prst="rect">
+                      <a:avLst/>
+                    </a:prstGeom>
+                  </pic:spPr>
+                </pic:pic>
+              </a:graphicData>
+            </a:graphic>
+          </wp:inline>
+        </w:drawing>
+      </w:r>
+    </w:p>
+    <w:p>
+      <w:pPr>
+        <w:rPr>
+          <w:lang w:val="en-US"/>
+        </w:rPr>
+      </w:pPr>
+      <w:r>
+        <w:rPr>
+          <w:lang w:val="en-US"/>
+        </w:rPr>
+        <w:drawing>
+          <wp:inline distT="0" distB="0" distL="0" distR="0" wp14:anchorId="575C0C39" wp14:editId="2216A78C">
+            <wp:extent cx="5232400" cy="2082800"/>
+            <wp:effectExtent l="0" t="0" r="0" b="0"/>
+            <wp:docPr id="386654068" name="Picture 1"/>
+            <wp:cNvGraphicFramePr>
+              <a:graphicFrameLocks xmlns:a="http://schemas.openxmlformats.org/drawingml/2006/main" noChangeAspect="1"/>
+            </wp:cNvGraphicFramePr>
+            <a:graphic xmlns:a="http://schemas.openxmlformats.org/drawingml/2006/main">
+              <a:graphicData uri="http://schemas.openxmlformats.org/drawingml/2006/picture">
+                <pic:pic xmlns:pic="http://schemas.openxmlformats.org/drawingml/2006/picture">
+                  <pic:nvPicPr>
+                    <pic:cNvPr id="386654068" name=""/>
+                    <pic:cNvPicPr/>
+                  </pic:nvPicPr>
+                  <pic:blipFill>
+                    <a:blip r:embed="rId7"/>
+                    <a:stretch>
+                      <a:fillRect/>
+                    </a:stretch>
+                  </pic:blipFill>
+                  <pic:spPr>
+                    <a:xfrm>
+                      <a:off x="0" y="0"/>
+                      <a:ext cx="5232400" cy="2082800"/>
+                    </a:xfrm>
+                    <a:prstGeom prst="rect">
+                      <a:avLst/>
+                    </a:prstGeom>
+                  </pic:spPr>
+                </pic:pic>
+              </a:graphicData>
+            </a:graphic>
+          </wp:inline>
+        </w:drawing>
+      </w:r>
+    </w:p>
+    <w:p>
+      <w:pPr>
+        <w:rPr>
+          <w:lang w:val="en-US"/>
+        </w:rPr>
+      </w:pPr>
+    </w:p>
+    <w:p>
+      <w:pPr>
+        <w:tabs>
+          <w:tab w:val="left" w:pos="1327"/>
+        </w:tabs>
+        <w:rPr>
+          <w:lang w:val="en-US"/>
+        </w:rPr>
+      </w:pPr>
+      <w:r>
+        <w:rPr>
+          <w:lang w:val="en-US"/>
+        </w:rPr>
+        <w:tab/>
+        <w:t>Now, we will square and compare which is the smallest.</w:t>
+      </w:r>
+    </w:p>
+    <w:p>
+      <w:pPr>
+        <w:tabs>
+          <w:tab w:val="left" w:pos="1327"/>
+        </w:tabs>
+        <w:rPr>
+          <w:lang w:val="en-US"/>
+        </w:rPr>
+      </w:pPr>
+      <w:r>
+        <w:rPr>
+          <w:lang w:val="en-US"/>
+        </w:rPr>
+        <w:lastRenderedPageBreak/>
+        <w:drawing>
+          <wp:inline distT="0" distB="0" distL="0" distR="0" wp14:anchorId="185BD424" wp14:editId="390A57F0">
+            <wp:extent cx="5461000" cy="2781300"/>
+            <wp:effectExtent l="0" t="0" r="0" b="0"/>
+            <wp:docPr id="240454167" name="Picture 1"/>
+            <wp:cNvGraphicFramePr>
+              <a:graphicFrameLocks xmlns:a="http://schemas.openxmlformats.org/drawingml/2006/main" noChangeAspect="1"/>
+            </wp:cNvGraphicFramePr>
+            <a:graphic xmlns:a="http://schemas.openxmlformats.org/drawingml/2006/main">
+              <a:graphicData uri="http://schemas.openxmlformats.org/drawingml/2006/picture">
+                <pic:pic xmlns:pic="http://schemas.openxmlformats.org/drawingml/2006/picture">
+                  <pic:nvPicPr>
+                    <pic:cNvPr id="240454167" name=""/>
+                    <pic:cNvPicPr/>
+                  </pic:nvPicPr>
+                  <pic:blipFill>
+                    <a:blip r:embed="rId8"/>
+                    <a:stretch>
+                      <a:fillRect/>
+                    </a:stretch>
+                  </pic:blipFill>
+                  <pic:spPr>
+                    <a:xfrm>
+                      <a:off x="0" y="0"/>
+                      <a:ext cx="5461000" cy="2781300"/>
+                    </a:xfrm>
+                    <a:prstGeom prst="rect">
+                      <a:avLst/>
+                    </a:prstGeom>
+                  </pic:spPr>
+                </pic:pic>
+              </a:graphicData>
+            </a:graphic>
+          </wp:inline>
+        </w:drawing>
+      </w:r>
+    </w:p>
+    <w:p>
+      <w:pPr>
+        <w:tabs>
+          <w:tab w:val="left" w:pos="1327"/>
+        </w:tabs>
+        <w:rPr>
+          <w:lang w:val="en-US"/>
+        </w:rPr>
+      </w:pPr>
+      <w:r>
+        <w:rPr>
+          <w:lang w:val="en-US"/>
+        </w:rPr>
+        <w:drawing>
+          <wp:inline distT="0" distB="0" distL="0" distR="0" wp14:anchorId="380597D4" wp14:editId="4898FEE8">
+            <wp:extent cx="5731510" cy="2784475"/>
+            <wp:effectExtent l="0" t="0" r="0" b="0"/>
+            <wp:docPr id="776904401" name="Picture 1"/>
+            <wp:cNvGraphicFramePr>
+              <a:graphicFrameLocks xmlns:a="http://schemas.openxmlformats.org/drawingml/2006/main" noChangeAspect="1"/>
+            </wp:cNvGraphicFramePr>
+            <a:graphic xmlns:a="http://schemas.openxmlformats.org/drawingml/2006/main">
+              <a:graphicData uri="http://schemas.openxmlformats.org/drawingml/2006/picture">
+                <pic:pic xmlns:pic="http://schemas.openxmlformats.org/drawingml/2006/picture">
+                  <pic:nvPicPr>
+                    <pic:cNvPr id="776904401" name=""/>
+                    <pic:cNvPicPr/>
+                  </pic:nvPicPr>
+                  <pic:blipFill>
+                    <a:blip r:embed="rId9"/>
+                    <a:stretch>
+                      <a:fillRect/>
+                    </a:stretch>
+                  </pic:blipFill>
+                  <pic:spPr>
+                    <a:xfrm>
+                      <a:off x="0" y="0"/>
+                      <a:ext cx="5731510" cy="2784475"/>
+                    </a:xfrm>
+                    <a:prstGeom prst="rect">
+                      <a:avLst/>
+                    </a:prstGeom>
+                  </pic:spPr>
+                </pic:pic>
+              </a:graphicData>
+            </a:graphic>
+          </wp:inline>
+        </w:drawing>
+      </w:r>
+    </w:p>
+    <w:p>
+      <w:pPr>
+        <w:tabs>
+          <w:tab w:val="left" w:pos="1327"/>
+        </w:tabs>
+        <w:rPr>
+          <w:lang w:val="en-US"/>
+        </w:rPr>
+      </w:pPr>
+      <w:r>
+        <w:rPr>
+          <w:lang w:val="en-US"/>
+        </w:rPr>
+        <w:drawing>
+          <wp:inline distT="0" distB="0" distL="0" distR="0" wp14:anchorId="59EBAF78" wp14:editId="34F0434E">
+            <wp:extent cx="5727700" cy="2933700"/>
+            <wp:effectExtent l="0" t="0" r="0" b="0"/>
+            <wp:docPr id="1388388252" name="Picture 1"/>
+            <wp:cNvGraphicFramePr>
+              <a:graphicFrameLocks xmlns:a="http://schemas.openxmlformats.org/drawingml/2006/main" noChangeAspect="1"/>
+            </wp:cNvGraphicFramePr>
+            <a:graphic xmlns:a="http://schemas.openxmlformats.org/drawingml/2006/main">
+              <a:graphicData uri="http://schemas.openxmlformats.org/drawingml/2006/picture">
+                <pic:pic xmlns:pic="http://schemas.openxmlformats.org/drawingml/2006/picture">
+                  <pic:nvPicPr>
+                    <pic:cNvPr id="1388388252" name=""/>
+                    <pic:cNvPicPr/>
+                  </pic:nvPicPr>
+                  <pic:blipFill>
+                    <a:blip r:embed="rId10"/>
+                    <a:stretch>
+                      <a:fillRect/>
+                    </a:stretch>
+                  </pic:blipFill>
+                  <pic:spPr>
+                    <a:xfrm>
+                      <a:off x="0" y="0"/>
+                      <a:ext cx="5727700" cy="2933700"/>
+                    </a:xfrm>
+                    <a:prstGeom prst="rect">
+                      <a:avLst/>
+                    </a:prstGeom>
+                  </pic:spPr>
+                </pic:pic>
+              </a:graphicData>
+            </a:graphic>
+          </wp:inline>
+        </w:drawing>
+      </w:r>
+    </w:p>
+    <w:p>
+      <w:pPr>
+        <w:tabs>
+          <w:tab w:val="left" w:pos="1327"/>
+        </w:tabs>
+        <w:rPr>
+          <w:lang w:val="en-US"/>
+        </w:rPr>
+      </w:pPr>
+      <w:r>
+        <w:rPr>
+          <w:lang w:val="en-US"/>
+        </w:rPr>
+        <w:lastRenderedPageBreak/>
+        <w:drawing>
+          <wp:inline distT="0" distB="0" distL="0" distR="0" wp14:anchorId="29924602" wp14:editId="332DB94A">
+            <wp:extent cx="5731510" cy="3199130"/>
+            <wp:effectExtent l="0" t="0" r="0" b="1270"/>
+            <wp:docPr id="1950154466" name="Picture 1"/>
+            <wp:cNvGraphicFramePr>
+              <a:graphicFrameLocks xmlns:a="http://schemas.openxmlformats.org/drawingml/2006/main" noChangeAspect="1"/>
+            </wp:cNvGraphicFramePr>
+            <a:graphic xmlns:a="http://schemas.openxmlformats.org/drawingml/2006/main">
+              <a:graphicData uri="http://schemas.openxmlformats.org/drawingml/2006/picture">
+                <pic:pic xmlns:pic="http://schemas.openxmlformats.org/drawingml/2006/picture">
+                  <pic:nvPicPr>
+                    <pic:cNvPr id="1950154466" name=""/>
+                    <pic:cNvPicPr/>
+                  </pic:nvPicPr>
+                  <pic:blipFill>
+                    <a:blip r:embed="rId11"/>
+                    <a:stretch>
+                      <a:fillRect/>
+                    </a:stretch>
+                  </pic:blipFill>
+                  <pic:spPr>
+                    <a:xfrm>
+                      <a:off x="0" y="0"/>
+                      <a:ext cx="5731510" cy="3199130"/>
+                    </a:xfrm>
+                    <a:prstGeom prst="rect">
+                      <a:avLst/>
+                    </a:prstGeom>
+                  </pic:spPr>
+                </pic:pic>
+              </a:graphicData>
+            </a:graphic>
+          </wp:inline>
+        </w:drawing>
+      </w:r>
+    </w:p>
+    <w:p>
+      <w:pPr>
+        <w:tabs>
+          <w:tab w:val="left" w:pos="1327"/>
+        </w:tabs>
+        <w:rPr>
+          <w:lang w:val="en-US"/>
+        </w:rPr>
+      </w:pPr>
+      <w:r>
+        <w:rPr>
+          <w:lang w:val="en-US"/>
+        </w:rPr>
+        <w:drawing>
+          <wp:inline distT="0" distB="0" distL="0" distR="0" wp14:anchorId="5996BE68" wp14:editId="47795261">
+            <wp:extent cx="5731510" cy="2640965"/>
+            <wp:effectExtent l="0" t="0" r="0" b="635"/>
+            <wp:docPr id="1471655158" name="Picture 1"/>
+            <wp:cNvGraphicFramePr>
+              <a:graphicFrameLocks xmlns:a="http://schemas.openxmlformats.org/drawingml/2006/main" noChangeAspect="1"/>
+            </wp:cNvGraphicFramePr>
+            <a:graphic xmlns:a="http://schemas.openxmlformats.org/drawingml/2006/main">
+              <a:graphicData uri="http://schemas.openxmlformats.org/drawingml/2006/picture">
+                <pic:pic xmlns:pic="http://schemas.openxmlformats.org/drawingml/2006/picture">
+                  <pic:nvPicPr>
+                    <pic:cNvPr id="1471655158" name=""/>
+                    <pic:cNvPicPr/>
+                  </pic:nvPicPr>
+                  <pic:blipFill>
+                    <a:blip r:embed="rId12"/>
+                    <a:stretch>
+                      <a:fillRect/>
+                    </a:stretch>
+                  </pic:blipFill>
+                  <pic:spPr>
+                    <a:xfrm>
+                      <a:off x="0" y="0"/>
+                      <a:ext cx="5731510" cy="2640965"/>
+                    </a:xfrm>
+                    <a:prstGeom prst="rect">
+                      <a:avLst/>
+                    </a:prstGeom>
+                  </pic:spPr>
+                </pic:pic>
+              </a:graphicData>
+            </a:graphic>
+          </wp:inline>
+        </w:drawing>
+      </w:r>
+    </w:p>
+    <w:p>
+      <w:pPr>
+        <w:rPr>
+          <w:lang w:val="en-US"/>
+        </w:rPr>
+      </w:pPr>
+    </w:p>
+    <w:p>
+      <w:pPr>
+        <w:rPr>
+          <w:lang w:val="en-US"/>
+        </w:rPr>
+      </w:pPr>
+      <w:r>
+        <w:rPr>
+          <w:lang w:val="en-US"/>
+        </w:rPr>
+        <w:t>Another WAY:</w:t>
+      </w:r>
+    </w:p>
+    <w:p>
+      <w:pPr>
+        <w:rPr>
+          <w:lang w:val="en-US"/>
+        </w:rPr>
+      </w:pPr>
+    </w:p>
+    <w:p>
+      <w:pPr>
+        <w:rPr>
+          <w:lang w:val="en-US"/>
+        </w:rPr>
+      </w:pPr>
+      <w:r>
+        <w:rPr>
+          <w:lang w:val="en-US"/>
+        </w:rPr>
+        <w:lastRenderedPageBreak/>
+        <w:t xml:space="preserve"> </w:t>
+      </w:r>
+      <w:r>
+        <w:rPr>
+          <w:lang w:val="en-US"/>
+        </w:rPr>
+        <w:drawing>
+          <wp:inline distT="0" distB="0" distL="0" distR="0" wp14:anchorId="6A39C195" wp14:editId="3C73BBA0">
+            <wp:extent cx="4635500" cy="2628900"/>
+            <wp:effectExtent l="0" t="0" r="0" b="0"/>
+            <wp:docPr id="175763372" name="Picture 1"/>
+            <wp:cNvGraphicFramePr>
+              <a:graphicFrameLocks xmlns:a="http://schemas.openxmlformats.org/drawingml/2006/main" noChangeAspect="1"/>
+            </wp:cNvGraphicFramePr>
+            <a:graphic xmlns:a="http://schemas.openxmlformats.org/drawingml/2006/main">
+              <a:graphicData uri="http://schemas.openxmlformats.org/drawingml/2006/picture">
+                <pic:pic xmlns:pic="http://schemas.openxmlformats.org/drawingml/2006/picture">
+                  <pic:nvPicPr>
+                    <pic:cNvPr id="175763372" name=""/>
+                    <pic:cNvPicPr/>
+                  </pic:nvPicPr>
+                  <pic:blipFill>
+                    <a:blip r:embed="rId13"/>
+                    <a:stretch>
+                      <a:fillRect/>
+                    </a:stretch>
+                  </pic:blipFill>
+                  <pic:spPr>
+                    <a:xfrm>
+                      <a:off x="0" y="0"/>
+                      <a:ext cx="4635500" cy="2628900"/>
+                    </a:xfrm>
+                    <a:prstGeom prst="rect">
+                      <a:avLst/>
+                    </a:prstGeom>
+                  </pic:spPr>
+                </pic:pic>
+              </a:graphicData>
+            </a:graphic>
+          </wp:inline>
+        </w:drawing>
+      </w:r>
+    </w:p>
+    <w:p>
+      <w:pPr>
+        <w:rPr>
+          <w:lang w:val="en-US"/>
+        </w:rPr>
+      </w:pPr>
+      <w:r>
+        <w:rPr>
+          <w:lang w:val="en-US"/>
+        </w:rPr>
+        <w:drawing>
+          <wp:inline distT="0" distB="0" distL="0" distR="0" wp14:anchorId="44287BE6" wp14:editId="2D572F73">
+            <wp:extent cx="4927600" cy="2832100"/>
+            <wp:effectExtent l="0" t="0" r="0" b="0"/>
+            <wp:docPr id="528156538" name="Picture 1"/>
+            <wp:cNvGraphicFramePr>
+              <a:graphicFrameLocks xmlns:a="http://schemas.openxmlformats.org/drawingml/2006/main" noChangeAspect="1"/>
+            </wp:cNvGraphicFramePr>
+            <a:graphic xmlns:a="http://schemas.openxmlformats.org/drawingml/2006/main">
+              <a:graphicData uri="http://schemas.openxmlformats.org/drawingml/2006/picture">
+                <pic:pic xmlns:pic="http://schemas.openxmlformats.org/drawingml/2006/picture">
+                  <pic:nvPicPr>
+                    <pic:cNvPr id="528156538" name=""/>
+                    <pic:cNvPicPr/>
+                  </pic:nvPicPr>
+                  <pic:blipFill>
+                    <a:blip r:embed="rId14"/>
+                    <a:stretch>
+                      <a:fillRect/>
+                    </a:stretch>
+                  </pic:blipFill>
+                  <pic:spPr>
+                    <a:xfrm>
+                      <a:off x="0" y="0"/>
+                      <a:ext cx="4927600" cy="2832100"/>
+                    </a:xfrm>
+                    <a:prstGeom prst="rect">
+                      <a:avLst/>
+                    </a:prstGeom>
+                  </pic:spPr>
+                </pic:pic>
+              </a:graphicData>
+            </a:graphic>
+          </wp:inline>
+        </w:drawing>
+      </w:r>
+    </w:p>
+    <w:p>
+      <w:pPr>
+        <w:rPr>
+          <w:lang w:val="en-US"/>
+        </w:rPr>
+      </w:pPr>
+      <w:r>
+        <w:rPr>
+          <w:lang w:val="en-US"/>
+        </w:rPr>
+        <w:t xml:space="preserve">And </w:t>
+      </w:r>
+      <w:proofErr w:type="gramStart"/>
+      <w:r>
+        <w:rPr>
+          <w:lang w:val="en-US"/>
+        </w:rPr>
+        <w:t>so</w:t>
+      </w:r>
+      <w:proofErr w:type="gramEnd"/>
+      <w:r>
+        <w:rPr>
+          <w:lang w:val="en-US"/>
+        </w:rPr>
+        <w:t xml:space="preserve"> on</w:t>
+      </w:r>
+    </w:p>
     <w:sectPr>
       <w:pgSz w:w="11906" w:h="16838"/>
       <w:pgMar w:top="1440" w:right="1440" w:bottom="1440" w:left="1440" w:header="708" w:footer="708" w:gutter="0"/>
@@ -11,6 +665,103 @@
     </w:sectPr>
   </w:body>
 </w:document>
+</file>
+
+<file path=word/numbering.xml><?xml version="1.0" encoding="utf-8"?>
+<w:numbering xmlns:wpc="http://schemas.microsoft.com/office/word/2010/wordprocessingCanvas" xmlns:cx="http://schemas.microsoft.com/office/drawing/2014/chartex" xmlns:cx1="http://schemas.microsoft.com/office/drawing/2015/9/8/chartex" xmlns:cx2="http://schemas.microsoft.com/office/drawing/2015/10/21/chartex" xmlns:cx3="http://schemas.microsoft.com/office/drawing/2016/5/9/chartex" xmlns:cx4="http://schemas.microsoft.com/office/drawing/2016/5/10/chartex" xmlns:cx5="http://schemas.microsoft.com/office/drawing/2016/5/11/chartex" xmlns:cx6="http://schemas.microsoft.com/office/drawing/2016/5/12/chartex" xmlns:cx7="http://schemas.microsoft.com/office/drawing/2016/5/13/chartex" xmlns:cx8="http://schemas.microsoft.com/office/drawing/2016/5/14/chartex" xmlns:mc="http://schemas.openxmlformats.org/markup-compatibility/2006" xmlns:aink="http://schemas.microsoft.com/office/drawing/2016/ink" xmlns:am3d="http://schemas.microsoft.com/office/drawing/2017/model3d" xmlns:o="urn:schemas-microsoft-com:office:office" xmlns:oel="http://schemas.microsoft.com/office/2019/extlst" xmlns:r="http://schemas.openxmlformats.org/officeDocument/2006/relationships" xmlns:m="http://schemas.openxmlformats.org/officeDocument/2006/math" xmlns:v="urn:schemas-microsoft-com:vml" xmlns:wp14="http://schemas.microsoft.com/office/word/2010/wordprocessingDrawing" xmlns:wp="http://schemas.openxmlformats.org/drawingml/2006/wordprocessingDrawing" xmlns:w10="urn:schemas-microsoft-com:office:word" xmlns:w="http://schemas.openxmlformats.org/wordprocessingml/2006/main" xmlns:w14="http://schemas.microsoft.com/office/word/2010/wordml" xmlns:w15="http://schemas.microsoft.com/office/word/2012/wordml" xmlns:w16cex="http://schemas.microsoft.com/office/word/2018/wordml/cex" xmlns:w16cid="http://schemas.microsoft.com/office/word/2016/wordml/cid" xmlns:w16="http://schemas.microsoft.com/office/word/2018/wordml" xmlns:w16sdtdh="http://schemas.microsoft.com/office/word/2020/wordml/sdtdatahash" xmlns:w16se="http://schemas.microsoft.com/office/word/2015/wordml/symex" xmlns:wpg="http://schemas.microsoft.com/office/word/2010/wordprocessingGroup" xmlns:wpi="http://schemas.microsoft.com/office/word/2010/wordprocessingInk" xmlns:wne="http://schemas.microsoft.com/office/word/2006/wordml" xmlns:wps="http://schemas.microsoft.com/office/word/2010/wordprocessingShape" mc:Ignorable="w14 w15 w16se w16cid w16 w16cex w16sdtdh wp14">
+  <w:abstractNum w:abstractNumId="0" w15:restartNumberingAfterBreak="0">
+    <w:nsid w:val="02D25CA6"/>
+    <w:multiLevelType w:val="hybridMultilevel"/>
+    <w:tmpl w:val="F3D4AABE"/>
+    <w:lvl w:ilvl="0" w:tplc="0409000F">
+      <w:start w:val="1"/>
+      <w:numFmt w:val="decimal"/>
+      <w:lvlText w:val="%1."/>
+      <w:lvlJc w:val="left"/>
+      <w:pPr>
+        <w:ind w:left="720" w:hanging="360"/>
+      </w:pPr>
+      <w:rPr>
+        <w:rFonts w:hint="default"/>
+      </w:rPr>
+    </w:lvl>
+    <w:lvl w:ilvl="1" w:tplc="04090019" w:tentative="1">
+      <w:start w:val="1"/>
+      <w:numFmt w:val="lowerLetter"/>
+      <w:lvlText w:val="%2."/>
+      <w:lvlJc w:val="left"/>
+      <w:pPr>
+        <w:ind w:left="1440" w:hanging="360"/>
+      </w:pPr>
+    </w:lvl>
+    <w:lvl w:ilvl="2" w:tplc="0409001B" w:tentative="1">
+      <w:start w:val="1"/>
+      <w:numFmt w:val="lowerRoman"/>
+      <w:lvlText w:val="%3."/>
+      <w:lvlJc w:val="right"/>
+      <w:pPr>
+        <w:ind w:left="2160" w:hanging="180"/>
+      </w:pPr>
+    </w:lvl>
+    <w:lvl w:ilvl="3" w:tplc="0409000F" w:tentative="1">
+      <w:start w:val="1"/>
+      <w:numFmt w:val="decimal"/>
+      <w:lvlText w:val="%4."/>
+      <w:lvlJc w:val="left"/>
+      <w:pPr>
+        <w:ind w:left="2880" w:hanging="360"/>
+      </w:pPr>
+    </w:lvl>
+    <w:lvl w:ilvl="4" w:tplc="04090019" w:tentative="1">
+      <w:start w:val="1"/>
+      <w:numFmt w:val="lowerLetter"/>
+      <w:lvlText w:val="%5."/>
+      <w:lvlJc w:val="left"/>
+      <w:pPr>
+        <w:ind w:left="3600" w:hanging="360"/>
+      </w:pPr>
+    </w:lvl>
+    <w:lvl w:ilvl="5" w:tplc="0409001B" w:tentative="1">
+      <w:start w:val="1"/>
+      <w:numFmt w:val="lowerRoman"/>
+      <w:lvlText w:val="%6."/>
+      <w:lvlJc w:val="right"/>
+      <w:pPr>
+        <w:ind w:left="4320" w:hanging="180"/>
+      </w:pPr>
+    </w:lvl>
+    <w:lvl w:ilvl="6" w:tplc="0409000F" w:tentative="1">
+      <w:start w:val="1"/>
+      <w:numFmt w:val="decimal"/>
+      <w:lvlText w:val="%7."/>
+      <w:lvlJc w:val="left"/>
+      <w:pPr>
+        <w:ind w:left="5040" w:hanging="360"/>
+      </w:pPr>
+    </w:lvl>
+    <w:lvl w:ilvl="7" w:tplc="04090019" w:tentative="1">
+      <w:start w:val="1"/>
+      <w:numFmt w:val="lowerLetter"/>
+      <w:lvlText w:val="%8."/>
+      <w:lvlJc w:val="left"/>
+      <w:pPr>
+        <w:ind w:left="5760" w:hanging="360"/>
+      </w:pPr>
+    </w:lvl>
+    <w:lvl w:ilvl="8" w:tplc="0409001B" w:tentative="1">
+      <w:start w:val="1"/>
+      <w:numFmt w:val="lowerRoman"/>
+      <w:lvlText w:val="%9."/>
+      <w:lvlJc w:val="right"/>
+      <w:pPr>
+        <w:ind w:left="6480" w:hanging="180"/>
+      </w:pPr>
+    </w:lvl>
+  </w:abstractNum>
+  <w:num w:numId="1" w16cid:durableId="603806331">
+    <w:abstractNumId w:val="0"/>
+  </w:num>
+</w:numbering>
 </file>
 
 <file path=word/styles.xml><?xml version="1.0" encoding="utf-8"?>
@@ -440,6 +1191,40 @@
     <w:semiHidden/>
     <w:unhideWhenUsed/>
   </w:style>
+  <w:style w:type="character" w:styleId="Hyperlink">
+    <w:name w:val="Hyperlink"/>
+    <w:basedOn w:val="DefaultParagraphFont"/>
+    <w:uiPriority w:val="99"/>
+    <w:unhideWhenUsed/>
+    <w:rsid w:val="0075767D"/>
+    <w:rPr>
+      <w:color w:val="0563C1" w:themeColor="hyperlink"/>
+      <w:u w:val="single"/>
+    </w:rPr>
+  </w:style>
+  <w:style w:type="character" w:styleId="UnresolvedMention">
+    <w:name w:val="Unresolved Mention"/>
+    <w:basedOn w:val="DefaultParagraphFont"/>
+    <w:uiPriority w:val="99"/>
+    <w:semiHidden/>
+    <w:unhideWhenUsed/>
+    <w:rsid w:val="0075767D"/>
+    <w:rPr>
+      <w:color w:val="605E5C"/>
+      <w:shd w:val="clear" w:color="auto" w:fill="E1DFDD"/>
+    </w:rPr>
+  </w:style>
+  <w:style w:type="paragraph" w:styleId="ListParagraph">
+    <w:name w:val="List Paragraph"/>
+    <w:basedOn w:val="Normal"/>
+    <w:uiPriority w:val="34"/>
+    <w:qFormat/>
+    <w:rsid w:val="002054BD"/>
+    <w:pPr>
+      <w:ind w:left="720"/>
+      <w:contextualSpacing/>
+    </w:pPr>
+  </w:style>
 </w:styles>
 </file>
 

</xml_diff>